<commit_message>
documentatie  2 en 3 done
</commit_message>
<xml_diff>
--- a/documentation/Acceptatietest - loubna.docx
+++ b/documentation/Acceptatietest - loubna.docx
@@ -354,7 +354,6 @@
         </w:tc>
       </w:tr>
     </w:tbl>
-    <w:p/>
     <w:p>
       <w:pPr>
         <w:rPr>
@@ -882,6 +881,13 @@
                 <w:b/>
               </w:rPr>
             </w:pPr>
+            <w:r>
+              <w:rPr>
+                <w:rFonts w:ascii="Calibri" w:hAnsi="Calibri"/>
+                <w:b/>
+              </w:rPr>
+              <w:t>Een melding maken.</w:t>
+            </w:r>
           </w:p>
         </w:tc>
       </w:tr>
@@ -917,9 +923,30 @@
             <w:pPr>
               <w:rPr>
                 <w:rFonts w:ascii="Calibri" w:hAnsi="Calibri"/>
-                <w:b/>
-              </w:rPr>
-            </w:pPr>
+                <w:bCs/>
+              </w:rPr>
+            </w:pPr>
+            <w:r>
+              <w:rPr>
+                <w:rFonts w:ascii="Calibri" w:hAnsi="Calibri"/>
+                <w:bCs/>
+              </w:rPr>
+              <w:t>Ik vul als eerst mijn gegevens en de melding</w:t>
+            </w:r>
+            <w:r>
+              <w:rPr>
+                <w:rFonts w:ascii="Calibri" w:hAnsi="Calibri"/>
+                <w:bCs/>
+              </w:rPr>
+              <w:t>. Daarna klik ik op verzenden</w:t>
+            </w:r>
+            <w:r>
+              <w:rPr>
+                <w:rFonts w:ascii="Calibri" w:hAnsi="Calibri"/>
+                <w:bCs/>
+              </w:rPr>
+              <w:t>. De website stuurt me vervolgens naar de hoofdpagina en het laat een melding zien dat de melding is verstuurd</w:t>
+            </w:r>
           </w:p>
         </w:tc>
       </w:tr>
@@ -958,6 +985,12 @@
                 <w:rFonts w:ascii="Calibri" w:hAnsi="Calibri"/>
               </w:rPr>
             </w:pPr>
+            <w:r>
+              <w:rPr>
+                <w:rFonts w:ascii="Calibri" w:hAnsi="Calibri"/>
+              </w:rPr>
+              <w:t>Dat mijn melding verstuurd wordt</w:t>
+            </w:r>
           </w:p>
         </w:tc>
       </w:tr>
@@ -1011,6 +1044,12 @@
                 <w:rFonts w:ascii="Calibri" w:hAnsi="Calibri"/>
               </w:rPr>
             </w:pPr>
+            <w:r>
+              <w:rPr>
+                <w:rFonts w:ascii="Calibri" w:hAnsi="Calibri"/>
+              </w:rPr>
+              <w:t>De melding is in goede orde ontvangen. De melding staat in de database.</w:t>
+            </w:r>
           </w:p>
         </w:tc>
       </w:tr>
@@ -1111,6 +1150,12 @@
                 <w:rFonts w:ascii="Calibri" w:hAnsi="Calibri"/>
               </w:rPr>
             </w:pPr>
+            <w:r>
+              <w:rPr>
+                <w:rFonts w:ascii="Calibri" w:hAnsi="Calibri"/>
+              </w:rPr>
+              <w:t>00:00:03</w:t>
+            </w:r>
           </w:p>
         </w:tc>
         <w:tc>
@@ -1188,6 +1233,13 @@
                 <w:b/>
               </w:rPr>
             </w:pPr>
+            <w:r>
+              <w:rPr>
+                <w:rFonts w:ascii="Calibri" w:hAnsi="Calibri"/>
+                <w:b/>
+              </w:rPr>
+              <w:t>Loubna Faress</w:t>
+            </w:r>
           </w:p>
         </w:tc>
       </w:tr>
@@ -1263,6 +1315,13 @@
                 <w:b/>
               </w:rPr>
             </w:pPr>
+            <w:r>
+              <w:rPr>
+                <w:rFonts w:ascii="Calibri" w:hAnsi="Calibri"/>
+                <w:b/>
+              </w:rPr>
+              <w:t>Zoekfunctie testen</w:t>
+            </w:r>
           </w:p>
         </w:tc>
       </w:tr>
@@ -1296,16 +1355,25 @@
           </w:tcPr>
           <w:p>
             <w:pPr>
-              <w:pStyle w:val="Lijstalinea"/>
-              <w:numPr>
-                <w:ilvl w:val="0"/>
-                <w:numId w:val="12"/>
-              </w:numPr>
-              <w:rPr>
-                <w:rFonts w:ascii="Calibri" w:hAnsi="Calibri"/>
-                <w:b/>
-              </w:rPr>
-            </w:pPr>
+              <w:rPr>
+                <w:rFonts w:ascii="Calibri" w:hAnsi="Calibri"/>
+                <w:bCs/>
+              </w:rPr>
+            </w:pPr>
+            <w:r>
+              <w:rPr>
+                <w:rFonts w:ascii="Calibri" w:hAnsi="Calibri"/>
+                <w:bCs/>
+              </w:rPr>
+              <w:t>Checken of ik met de zoekfunctie mijn melding kan bekijken</w:t>
+            </w:r>
+            <w:r>
+              <w:rPr>
+                <w:rFonts w:ascii="Calibri" w:hAnsi="Calibri"/>
+                <w:bCs/>
+              </w:rPr>
+              <w:t>.</w:t>
+            </w:r>
           </w:p>
         </w:tc>
       </w:tr>
@@ -1344,6 +1412,12 @@
                 <w:rFonts w:ascii="Calibri" w:hAnsi="Calibri"/>
               </w:rPr>
             </w:pPr>
+            <w:r>
+              <w:rPr>
+                <w:rFonts w:ascii="Calibri" w:hAnsi="Calibri"/>
+              </w:rPr>
+              <w:t>Dat de zoekfunctie werkt</w:t>
+            </w:r>
           </w:p>
         </w:tc>
       </w:tr>
@@ -1397,6 +1471,12 @@
                 <w:rFonts w:ascii="Calibri" w:hAnsi="Calibri"/>
               </w:rPr>
             </w:pPr>
+            <w:r>
+              <w:rPr>
+                <w:rFonts w:ascii="Calibri" w:hAnsi="Calibri"/>
+              </w:rPr>
+              <w:t>Het heeft niet gewerkt omdat ik een oude database had.</w:t>
+            </w:r>
           </w:p>
         </w:tc>
       </w:tr>
@@ -1438,6 +1518,12 @@
                 <w:rFonts w:ascii="Calibri" w:hAnsi="Calibri"/>
               </w:rPr>
             </w:pPr>
+            <w:r>
+              <w:rPr>
+                <w:rFonts w:ascii="Calibri" w:hAnsi="Calibri"/>
+              </w:rPr>
+              <w:t>Database bijwerken</w:t>
+            </w:r>
           </w:p>
         </w:tc>
       </w:tr>
@@ -1460,6 +1546,7 @@
                 <w:b/>
                 <w:color w:val="FFFFFF" w:themeColor="background1"/>
               </w:rPr>
+              <w:lastRenderedPageBreak/>
               <w:t>Uitvoering</w:t>
             </w:r>
           </w:p>
@@ -1497,6 +1584,12 @@
                 <w:rFonts w:ascii="Calibri" w:hAnsi="Calibri"/>
               </w:rPr>
             </w:pPr>
+            <w:r>
+              <w:rPr>
+                <w:rFonts w:ascii="Calibri" w:hAnsi="Calibri"/>
+              </w:rPr>
+              <w:t>00:00:05</w:t>
+            </w:r>
           </w:p>
         </w:tc>
         <w:tc>
@@ -1574,6 +1667,13 @@
                 <w:b/>
               </w:rPr>
             </w:pPr>
+            <w:r>
+              <w:rPr>
+                <w:rFonts w:ascii="Calibri" w:hAnsi="Calibri"/>
+                <w:b/>
+              </w:rPr>
+              <w:t>Loubna Faress</w:t>
+            </w:r>
           </w:p>
         </w:tc>
       </w:tr>

</xml_diff>